<commit_message>
Added back github diff reference.
</commit_message>
<xml_diff>
--- a/SimpleDB_2.10/Project2Report.docx
+++ b/SimpleDB_2.10/Project2Report.docx
@@ -2416,7 +2416,43 @@
           <w:sz w:val="20"/>
           <w:shd w:fill="auto" w:val="clear"/>
         </w:rPr>
-        <w:t xml:space="preserve">--All changes can be viewed in the Diff file--</w:t>
+        <w:t xml:space="preserve">--All changes can be viewed in the Diff file or </w:t>
+      </w:r>
+      <w:r>
+        <w:rPr>
+          <w:rFonts w:ascii="Consolas" w:hAnsi="Consolas" w:cs="Consolas" w:eastAsia="Consolas"/>
+          <w:color w:val="auto"/>
+          <w:spacing w:val="0"/>
+          <w:position w:val="0"/>
+          <w:sz w:val="20"/>
+          <w:shd w:fill="E8F2FE" w:val="clear"/>
+        </w:rPr>
+        <w:t xml:space="preserve">at </w:t>
+      </w:r>
+      <w:hyperlink xmlns:r="http://schemas.openxmlformats.org/officeDocument/2006/relationships" r:id="docRId0">
+        <w:r>
+          <w:rPr>
+            <w:rFonts w:ascii="Consolas" w:hAnsi="Consolas" w:cs="Consolas" w:eastAsia="Consolas"/>
+            <w:color w:val="0000FF"/>
+            <w:spacing w:val="0"/>
+            <w:position w:val="0"/>
+            <w:sz w:val="20"/>
+            <w:u w:val="single"/>
+            <w:shd w:fill="E8F2FE" w:val="clear"/>
+          </w:rPr>
+          <w:t xml:space="preserve">https://github.com/jjpowell99/CS4432Project1/compare/11543150515ab6ef51c817b459e5e863096eb278...master?diff=unified</w:t>
+        </w:r>
+      </w:hyperlink>
+      <w:r>
+        <w:rPr>
+          <w:rFonts w:ascii="Consolas" w:hAnsi="Consolas" w:cs="Consolas" w:eastAsia="Consolas"/>
+          <w:color w:val="auto"/>
+          <w:spacing w:val="0"/>
+          <w:position w:val="0"/>
+          <w:sz w:val="20"/>
+          <w:shd w:fill="E8F2FE" w:val="clear"/>
+        </w:rPr>
+        <w:t xml:space="preserve">--</w:t>
       </w:r>
     </w:p>
     <w:p>

</xml_diff>